<commit_message>
'Chapter 10 api key 수정'
</commit_message>
<xml_diff>
--- a/Chapter_10/output/step_3_3.docx
+++ b/Chapter_10/output/step_3_3.docx
@@ -19,7 +19,7 @@
           <w:rFonts w:ascii="Malgun Gothic" w:hAnsi="Malgun Gothic" w:asciiTheme="Malgun Gothic" w:cstheme="Malgun Gothic" w:eastAsia="Malgun Gothic" w:eastAsiaTheme="Malgun Gothic" w:hAnsiTheme="Malgun Gothic"/>
           <w:sz w:val="28"/>
         </w:rPr>
-        <w:t xml:space="preserve"> (작성 일시: 2025-08-06 02:02)</w:t>
+        <w:t xml:space="preserve"> (작성 일시: 2025-08-06 09:20)</w:t>
       </w:r>
     </w:p>
     <w:p>
@@ -87,7 +87,7 @@
                 <w:color w:val="333333"/>
                 <w:sz w:val="28"/>
               </w:rPr>
-              <w:t>2.49</w:t>
+              <w:t>1.94</w:t>
             </w:r>
           </w:p>
           <w:p>
@@ -95,10 +95,10 @@
               <w:rPr>
                 <w:rFonts w:ascii="Malgun Gothic" w:hAnsi="Malgun Gothic" w:asciiTheme="Malgun Gothic" w:cstheme="Malgun Gothic" w:eastAsia="Malgun Gothic" w:eastAsiaTheme="Malgun Gothic" w:hAnsiTheme="Malgun Gothic"/>
                 <w:b/>
-                <w:color w:val="0000FF"/>
+                <w:color w:val="FF0000"/>
                 <w:sz w:val="20"/>
               </w:rPr>
-              <w:t>▼1.33%p</w:t>
+              <w:t>▲0.41%p</w:t>
             </w:r>
           </w:p>
           <w:p>
@@ -164,7 +164,7 @@
                 <w:color w:val="333333"/>
                 <w:sz w:val="28"/>
               </w:rPr>
-              <w:t>2.57</w:t>
+              <w:t>1.93</w:t>
             </w:r>
           </w:p>
           <w:p>
@@ -172,10 +172,10 @@
               <w:rPr>
                 <w:rFonts w:ascii="Malgun Gothic" w:hAnsi="Malgun Gothic" w:asciiTheme="Malgun Gothic" w:cstheme="Malgun Gothic" w:eastAsia="Malgun Gothic" w:eastAsiaTheme="Malgun Gothic" w:hAnsiTheme="Malgun Gothic"/>
                 <w:b/>
-                <w:color w:val="0000FF"/>
+                <w:color w:val="FF0000"/>
                 <w:sz w:val="20"/>
               </w:rPr>
-              <w:t>▼1.24%p</w:t>
+              <w:t>▲0.37%p</w:t>
             </w:r>
           </w:p>
           <w:p>
@@ -241,7 +241,7 @@
                 <w:color w:val="333333"/>
                 <w:sz w:val="28"/>
               </w:rPr>
-              <w:t>2.80</w:t>
+              <w:t>1.82</w:t>
             </w:r>
           </w:p>
           <w:p>
@@ -249,10 +249,10 @@
               <w:rPr>
                 <w:rFonts w:ascii="Malgun Gothic" w:hAnsi="Malgun Gothic" w:asciiTheme="Malgun Gothic" w:cstheme="Malgun Gothic" w:eastAsia="Malgun Gothic" w:eastAsiaTheme="Malgun Gothic" w:hAnsiTheme="Malgun Gothic"/>
                 <w:b/>
-                <w:color w:val="0000FF"/>
+                <w:color w:val="FF0000"/>
                 <w:sz w:val="20"/>
               </w:rPr>
-              <w:t>▼0.63%p</w:t>
+              <w:t>▲0.26%p</w:t>
             </w:r>
           </w:p>
           <w:p>
@@ -318,7 +318,7 @@
                 <w:color w:val="333333"/>
                 <w:sz w:val="28"/>
               </w:rPr>
-              <w:t>5.03</w:t>
+              <w:t>4.39</w:t>
             </w:r>
           </w:p>
           <w:p>
@@ -329,7 +329,7 @@
                 <w:color w:val="0000FF"/>
                 <w:sz w:val="20"/>
               </w:rPr>
-              <w:t>▼1.49%p</w:t>
+              <w:t>▼0.13%p</w:t>
             </w:r>
           </w:p>
           <w:p>
@@ -395,7 +395,7 @@
                 <w:color w:val="333333"/>
                 <w:sz w:val="28"/>
               </w:rPr>
-              <w:t>3.93</w:t>
+              <w:t>3.47</w:t>
             </w:r>
           </w:p>
           <w:p>
@@ -403,10 +403,10 @@
               <w:rPr>
                 <w:rFonts w:ascii="Malgun Gothic" w:hAnsi="Malgun Gothic" w:asciiTheme="Malgun Gothic" w:cstheme="Malgun Gothic" w:eastAsia="Malgun Gothic" w:eastAsiaTheme="Malgun Gothic" w:hAnsiTheme="Malgun Gothic"/>
                 <w:b/>
-                <w:color w:val="0000FF"/>
+                <w:color w:val="FF0000"/>
                 <w:sz w:val="20"/>
               </w:rPr>
-              <w:t>▼0.35%p</w:t>
+              <w:t>▲0.26%p</w:t>
             </w:r>
           </w:p>
           <w:p>

</xml_diff>